<commit_message>
task 2 lab 1
Дополнила базу отношением типа " является родителем. Выполнила задание. Оформила отчет.
</commit_message>
<xml_diff>
--- a/lab1/Отчет лаба1.docx
+++ b/lab1/Отчет лаба1.docx
@@ -114,27 +114,7 @@
           <w:bCs/>
           <w:szCs w:val="28"/>
         </w:rPr>
-        <w:t>(ФГБОУ ВО «</w:t>
-      </w:r>
-      <w:proofErr w:type="spellStart"/>
-      <w:r>
-        <w:rPr>
-          <w:rFonts w:cs="Times New Roman"/>
-          <w:b/>
-          <w:bCs/>
-          <w:szCs w:val="28"/>
-        </w:rPr>
-        <w:t>КубГУ</w:t>
-      </w:r>
-      <w:proofErr w:type="spellEnd"/>
-      <w:r>
-        <w:rPr>
-          <w:rFonts w:cs="Times New Roman"/>
-          <w:b/>
-          <w:bCs/>
-          <w:szCs w:val="28"/>
-        </w:rPr>
-        <w:t>»)</w:t>
+        <w:t>(ФГБОУ ВО «КубГУ»)</w:t>
       </w:r>
     </w:p>
     <w:p>
@@ -571,17 +551,8 @@
           <w:rFonts w:cs="Times New Roman"/>
           <w:szCs w:val="28"/>
         </w:rPr>
-        <w:t xml:space="preserve">Е.В. </w:t>
-      </w:r>
-      <w:proofErr w:type="spellStart"/>
-      <w:r>
-        <w:rPr>
-          <w:rFonts w:cs="Times New Roman"/>
-          <w:szCs w:val="28"/>
-        </w:rPr>
-        <w:t>Малеж</w:t>
-      </w:r>
-      <w:proofErr w:type="spellEnd"/>
+        <w:t>Е.В. Малеж</w:t>
+      </w:r>
       <w:r>
         <w:rPr>
           <w:rFonts w:cs="Times New Roman"/>
@@ -652,15 +623,7 @@
           <w:rFonts w:cs="Times New Roman"/>
           <w:szCs w:val="28"/>
         </w:rPr>
-        <w:t xml:space="preserve">Направление </w:t>
-      </w:r>
-      <w:proofErr w:type="gramStart"/>
-      <w:r>
-        <w:rPr>
-          <w:rFonts w:cs="Times New Roman"/>
-          <w:szCs w:val="28"/>
-        </w:rPr>
-        <w:t>подготовки</w:t>
+        <w:t>Направление подготовки</w:t>
       </w:r>
       <w:r>
         <w:rPr>
@@ -674,15 +637,7 @@
           <w:rFonts w:cs="Times New Roman"/>
           <w:szCs w:val="28"/>
         </w:rPr>
-        <w:t xml:space="preserve">   </w:t>
-      </w:r>
-      <w:proofErr w:type="gramEnd"/>
-      <w:r>
-        <w:rPr>
-          <w:rFonts w:cs="Times New Roman"/>
-          <w:szCs w:val="28"/>
-        </w:rPr>
-        <w:t xml:space="preserve">   </w:t>
+        <w:t xml:space="preserve">      </w:t>
       </w:r>
       <w:r>
         <w:rPr>
@@ -823,7 +778,6 @@
         </w:rPr>
         <w:t xml:space="preserve">. </w:t>
       </w:r>
-      <w:proofErr w:type="spellStart"/>
       <w:r>
         <w:rPr>
           <w:rFonts w:cs="Times New Roman"/>
@@ -831,7 +785,6 @@
         </w:rPr>
         <w:t>Климец</w:t>
       </w:r>
-      <w:proofErr w:type="spellEnd"/>
     </w:p>
     <w:p>
       <w:pPr>
@@ -1015,7 +968,6 @@
           </w:rPr>
           <w:t>://</w:t>
         </w:r>
-        <w:proofErr w:type="spellStart"/>
         <w:r>
           <w:rPr>
             <w:rStyle w:val="a5"/>
@@ -1025,7 +977,6 @@
           </w:rPr>
           <w:t>github</w:t>
         </w:r>
-        <w:proofErr w:type="spellEnd"/>
         <w:r>
           <w:rPr>
             <w:rStyle w:val="a5"/>
@@ -1051,7 +1002,6 @@
           </w:rPr>
           <w:t>/</w:t>
         </w:r>
-        <w:proofErr w:type="spellStart"/>
         <w:r>
           <w:rPr>
             <w:rStyle w:val="a5"/>
@@ -1059,27 +1009,8 @@
             <w:szCs w:val="28"/>
             <w:lang w:val="en-US"/>
           </w:rPr>
-          <w:t>Ka</w:t>
+          <w:t>Kakeguruii</w:t>
         </w:r>
-        <w:r>
-          <w:rPr>
-            <w:rStyle w:val="a5"/>
-            <w:rFonts w:cs="Times New Roman"/>
-            <w:szCs w:val="28"/>
-            <w:lang w:val="en-US"/>
-          </w:rPr>
-          <w:t>k</w:t>
-        </w:r>
-        <w:r>
-          <w:rPr>
-            <w:rStyle w:val="a5"/>
-            <w:rFonts w:cs="Times New Roman"/>
-            <w:szCs w:val="28"/>
-            <w:lang w:val="en-US"/>
-          </w:rPr>
-          <w:t>eguruii</w:t>
-        </w:r>
-        <w:proofErr w:type="spellEnd"/>
         <w:r>
           <w:rPr>
             <w:rStyle w:val="a5"/>
@@ -1217,14 +1148,7 @@
           <w:rFonts w:cs="Times New Roman"/>
           <w:szCs w:val="28"/>
         </w:rPr>
-        <w:t xml:space="preserve">Рисунок 1 </w:t>
-      </w:r>
-      <w:r>
-        <w:rPr>
-          <w:rFonts w:cs="Times New Roman"/>
-          <w:szCs w:val="28"/>
-        </w:rPr>
-        <w:t>–</w:t>
+        <w:t>Рисунок 1 –</w:t>
       </w:r>
       <w:r>
         <w:rPr>
@@ -1300,21 +1224,7 @@
           <w:rFonts w:cs="Times New Roman"/>
           <w:szCs w:val="28"/>
         </w:rPr>
-        <w:t xml:space="preserve">Рисунок 2 </w:t>
-      </w:r>
-      <w:r>
-        <w:rPr>
-          <w:rFonts w:cs="Times New Roman"/>
-          <w:szCs w:val="28"/>
-        </w:rPr>
-        <w:t>–</w:t>
-      </w:r>
-      <w:r>
-        <w:rPr>
-          <w:rFonts w:cs="Times New Roman"/>
-          <w:szCs w:val="28"/>
-        </w:rPr>
-        <w:t xml:space="preserve"> </w:t>
+        <w:t xml:space="preserve">Рисунок 2 – </w:t>
       </w:r>
       <w:r>
         <w:rPr>
@@ -1482,21 +1392,7 @@
           <w:rFonts w:cs="Times New Roman"/>
           <w:szCs w:val="28"/>
         </w:rPr>
-        <w:t xml:space="preserve">Рисунок 4 </w:t>
-      </w:r>
-      <w:r>
-        <w:rPr>
-          <w:rFonts w:cs="Times New Roman"/>
-          <w:szCs w:val="28"/>
-        </w:rPr>
-        <w:t>–</w:t>
-      </w:r>
-      <w:r>
-        <w:rPr>
-          <w:rFonts w:cs="Times New Roman"/>
-          <w:szCs w:val="28"/>
-        </w:rPr>
-        <w:t xml:space="preserve"> Вывод всех женщин.</w:t>
+        <w:t>Рисунок 4 – Вывод всех женщин.</w:t>
       </w:r>
     </w:p>
     <w:p>
@@ -1568,14 +1464,7 @@
           <w:rFonts w:cs="Times New Roman"/>
           <w:szCs w:val="28"/>
         </w:rPr>
-        <w:t xml:space="preserve">Рисунок 5 </w:t>
-      </w:r>
-      <w:r>
-        <w:rPr>
-          <w:rFonts w:cs="Times New Roman"/>
-          <w:szCs w:val="28"/>
-        </w:rPr>
-        <w:t>–</w:t>
+        <w:t>Рисунок 5 –</w:t>
       </w:r>
       <w:r>
         <w:rPr>
@@ -1663,14 +1552,7 @@
           <w:szCs w:val="28"/>
         </w:rPr>
         <w:br/>
-        <w:t xml:space="preserve">Рисунок 6 </w:t>
-      </w:r>
-      <w:r>
-        <w:rPr>
-          <w:rFonts w:cs="Times New Roman"/>
-          <w:szCs w:val="28"/>
-        </w:rPr>
-        <w:t>–</w:t>
+        <w:t>Рисунок 6 –</w:t>
       </w:r>
       <w:r>
         <w:rPr>
@@ -1679,6 +1561,202 @@
         </w:rPr>
         <w:t xml:space="preserve"> Трассировка вывода всех женщин.</w:t>
       </w:r>
+    </w:p>
+    <w:p>
+      <w:pPr>
+        <w:ind w:left="0" w:right="0"/>
+        <w:rPr>
+          <w:rFonts w:cs="Times New Roman"/>
+          <w:b/>
+          <w:szCs w:val="28"/>
+        </w:rPr>
+      </w:pPr>
+      <w:r>
+        <w:rPr>
+          <w:rFonts w:cs="Times New Roman"/>
+          <w:b/>
+          <w:szCs w:val="28"/>
+        </w:rPr>
+        <w:lastRenderedPageBreak/>
+        <w:t>Задание 2.</w:t>
+      </w:r>
+    </w:p>
+    <w:p>
+      <w:pPr>
+        <w:ind w:left="0" w:right="0"/>
+        <w:rPr>
+          <w:rFonts w:cs="Times New Roman"/>
+          <w:szCs w:val="28"/>
+          <w:lang w:val="en-US"/>
+        </w:rPr>
+      </w:pPr>
+    </w:p>
+    <w:p>
+      <w:pPr>
+        <w:ind w:left="0" w:right="0"/>
+        <w:rPr>
+          <w:rFonts w:cs="Times New Roman"/>
+          <w:szCs w:val="28"/>
+          <w:lang w:val="en-US"/>
+        </w:rPr>
+      </w:pPr>
+      <w:r>
+        <w:rPr>
+          <w:noProof/>
+          <w:lang w:eastAsia="ru-RU"/>
+        </w:rPr>
+        <w:drawing>
+          <wp:inline distT="0" distB="0" distL="0" distR="0" wp14:anchorId="5EC07870" wp14:editId="6287291E">
+            <wp:extent cx="4381804" cy="2042763"/>
+            <wp:effectExtent l="0" t="0" r="0" b="0"/>
+            <wp:docPr id="2" name="Рисунок 2"/>
+            <wp:cNvGraphicFramePr>
+              <a:graphicFrameLocks xmlns:a="http://schemas.openxmlformats.org/drawingml/2006/main" noChangeAspect="1"/>
+            </wp:cNvGraphicFramePr>
+            <a:graphic xmlns:a="http://schemas.openxmlformats.org/drawingml/2006/main">
+              <a:graphicData uri="http://schemas.openxmlformats.org/drawingml/2006/picture">
+                <pic:pic xmlns:pic="http://schemas.openxmlformats.org/drawingml/2006/picture">
+                  <pic:nvPicPr>
+                    <pic:cNvPr id="1" name=""/>
+                    <pic:cNvPicPr/>
+                  </pic:nvPicPr>
+                  <pic:blipFill>
+                    <a:blip r:embed="rId13"/>
+                    <a:stretch>
+                      <a:fillRect/>
+                    </a:stretch>
+                  </pic:blipFill>
+                  <pic:spPr>
+                    <a:xfrm>
+                      <a:off x="0" y="0"/>
+                      <a:ext cx="4428487" cy="2064526"/>
+                    </a:xfrm>
+                    <a:prstGeom prst="rect">
+                      <a:avLst/>
+                    </a:prstGeom>
+                  </pic:spPr>
+                </pic:pic>
+              </a:graphicData>
+            </a:graphic>
+          </wp:inline>
+        </w:drawing>
+      </w:r>
+    </w:p>
+    <w:p>
+      <w:pPr>
+        <w:ind w:left="0" w:right="0"/>
+        <w:rPr>
+          <w:rFonts w:cs="Times New Roman"/>
+          <w:szCs w:val="28"/>
+        </w:rPr>
+      </w:pPr>
+      <w:r>
+        <w:rPr>
+          <w:rFonts w:cs="Times New Roman"/>
+          <w:szCs w:val="28"/>
+        </w:rPr>
+        <w:t xml:space="preserve">Рисунок 7 – Проверка предиката </w:t>
+      </w:r>
+      <w:r>
+        <w:rPr>
+          <w:rFonts w:cs="Times New Roman"/>
+          <w:szCs w:val="28"/>
+          <w:lang w:val="en-US"/>
+        </w:rPr>
+        <w:t>parent</w:t>
+      </w:r>
+      <w:r>
+        <w:rPr>
+          <w:rFonts w:cs="Times New Roman"/>
+          <w:szCs w:val="28"/>
+        </w:rPr>
+        <w:t>.</w:t>
+      </w:r>
+    </w:p>
+    <w:p>
+      <w:pPr>
+        <w:ind w:left="0" w:right="0"/>
+        <w:rPr>
+          <w:rFonts w:cs="Times New Roman"/>
+          <w:szCs w:val="28"/>
+        </w:rPr>
+      </w:pPr>
+    </w:p>
+    <w:p>
+      <w:pPr>
+        <w:ind w:left="0" w:right="0"/>
+        <w:rPr>
+          <w:rFonts w:cs="Times New Roman"/>
+          <w:szCs w:val="28"/>
+          <w:lang w:val="en-US"/>
+        </w:rPr>
+      </w:pPr>
+      <w:r>
+        <w:rPr>
+          <w:noProof/>
+          <w:lang w:eastAsia="ru-RU"/>
+        </w:rPr>
+        <w:drawing>
+          <wp:inline distT="0" distB="0" distL="0" distR="0" wp14:anchorId="2EECCD3C" wp14:editId="75343AEE">
+            <wp:extent cx="4460904" cy="1445392"/>
+            <wp:effectExtent l="0" t="0" r="0" b="2540"/>
+            <wp:docPr id="3" name="Рисунок 3"/>
+            <wp:cNvGraphicFramePr>
+              <a:graphicFrameLocks xmlns:a="http://schemas.openxmlformats.org/drawingml/2006/main" noChangeAspect="1"/>
+            </wp:cNvGraphicFramePr>
+            <a:graphic xmlns:a="http://schemas.openxmlformats.org/drawingml/2006/main">
+              <a:graphicData uri="http://schemas.openxmlformats.org/drawingml/2006/picture">
+                <pic:pic xmlns:pic="http://schemas.openxmlformats.org/drawingml/2006/picture">
+                  <pic:nvPicPr>
+                    <pic:cNvPr id="1" name=""/>
+                    <pic:cNvPicPr/>
+                  </pic:nvPicPr>
+                  <pic:blipFill>
+                    <a:blip r:embed="rId14"/>
+                    <a:stretch>
+                      <a:fillRect/>
+                    </a:stretch>
+                  </pic:blipFill>
+                  <pic:spPr>
+                    <a:xfrm>
+                      <a:off x="0" y="0"/>
+                      <a:ext cx="4577351" cy="1483122"/>
+                    </a:xfrm>
+                    <a:prstGeom prst="rect">
+                      <a:avLst/>
+                    </a:prstGeom>
+                  </pic:spPr>
+                </pic:pic>
+              </a:graphicData>
+            </a:graphic>
+          </wp:inline>
+        </w:drawing>
+      </w:r>
+    </w:p>
+    <w:p>
+      <w:pPr>
+        <w:ind w:left="0" w:right="0"/>
+        <w:rPr>
+          <w:rFonts w:cs="Times New Roman"/>
+          <w:szCs w:val="28"/>
+        </w:rPr>
+      </w:pPr>
+      <w:r>
+        <w:rPr>
+          <w:rFonts w:cs="Times New Roman"/>
+          <w:szCs w:val="28"/>
+        </w:rPr>
+        <w:t>Рисунок 8 – Вывод детей.</w:t>
+      </w:r>
+    </w:p>
+    <w:p>
+      <w:pPr>
+        <w:ind w:left="0" w:right="0"/>
+        <w:rPr>
+          <w:rFonts w:cs="Times New Roman"/>
+          <w:szCs w:val="28"/>
+        </w:rPr>
+      </w:pPr>
     </w:p>
     <w:p>
       <w:pPr>
@@ -2815,7 +2893,7 @@
 </file>
 
 <file path=customXml/itemProps1.xml><?xml version="1.0" encoding="utf-8"?>
-<ds:datastoreItem xmlns:ds="http://schemas.openxmlformats.org/officeDocument/2006/customXml" ds:itemID="{5CBE9897-6851-400A-8611-684EDAACBBD6}">
+<ds:datastoreItem xmlns:ds="http://schemas.openxmlformats.org/officeDocument/2006/customXml" ds:itemID="{9C88F0E5-35D9-4B9F-9DAE-C0E0A5112029}">
   <ds:schemaRefs>
     <ds:schemaRef ds:uri="http://schemas.openxmlformats.org/officeDocument/2006/bibliography"/>
   </ds:schemaRefs>

</xml_diff>

<commit_message>
task 5 lab 1
Выполнила задание. Оформила отчет.
</commit_message>
<xml_diff>
--- a/lab1/Отчет лаба1.docx
+++ b/lab1/Отчет лаба1.docx
@@ -114,7 +114,27 @@
           <w:bCs/>
           <w:szCs w:val="28"/>
         </w:rPr>
-        <w:t>(ФГБОУ ВО «КубГУ»)</w:t>
+        <w:t>(ФГБОУ ВО «</w:t>
+      </w:r>
+      <w:proofErr w:type="spellStart"/>
+      <w:r>
+        <w:rPr>
+          <w:rFonts w:cs="Times New Roman"/>
+          <w:b/>
+          <w:bCs/>
+          <w:szCs w:val="28"/>
+        </w:rPr>
+        <w:t>КубГУ</w:t>
+      </w:r>
+      <w:proofErr w:type="spellEnd"/>
+      <w:r>
+        <w:rPr>
+          <w:rFonts w:cs="Times New Roman"/>
+          <w:b/>
+          <w:bCs/>
+          <w:szCs w:val="28"/>
+        </w:rPr>
+        <w:t>»)</w:t>
       </w:r>
     </w:p>
     <w:p>
@@ -551,8 +571,17 @@
           <w:rFonts w:cs="Times New Roman"/>
           <w:szCs w:val="28"/>
         </w:rPr>
-        <w:t>Е.В. Малеж</w:t>
-      </w:r>
+        <w:t xml:space="preserve">Е.В. </w:t>
+      </w:r>
+      <w:proofErr w:type="spellStart"/>
+      <w:r>
+        <w:rPr>
+          <w:rFonts w:cs="Times New Roman"/>
+          <w:szCs w:val="28"/>
+        </w:rPr>
+        <w:t>Малеж</w:t>
+      </w:r>
+      <w:proofErr w:type="spellEnd"/>
       <w:r>
         <w:rPr>
           <w:rFonts w:cs="Times New Roman"/>
@@ -623,7 +652,15 @@
           <w:rFonts w:cs="Times New Roman"/>
           <w:szCs w:val="28"/>
         </w:rPr>
-        <w:t>Направление подготовки</w:t>
+        <w:t xml:space="preserve">Направление </w:t>
+      </w:r>
+      <w:proofErr w:type="gramStart"/>
+      <w:r>
+        <w:rPr>
+          <w:rFonts w:cs="Times New Roman"/>
+          <w:szCs w:val="28"/>
+        </w:rPr>
+        <w:t>подготовки</w:t>
       </w:r>
       <w:r>
         <w:rPr>
@@ -637,7 +674,15 @@
           <w:rFonts w:cs="Times New Roman"/>
           <w:szCs w:val="28"/>
         </w:rPr>
-        <w:t xml:space="preserve">      </w:t>
+        <w:t xml:space="preserve">   </w:t>
+      </w:r>
+      <w:proofErr w:type="gramEnd"/>
+      <w:r>
+        <w:rPr>
+          <w:rFonts w:cs="Times New Roman"/>
+          <w:szCs w:val="28"/>
+        </w:rPr>
+        <w:t xml:space="preserve">   </w:t>
       </w:r>
       <w:r>
         <w:rPr>
@@ -778,6 +823,7 @@
         </w:rPr>
         <w:t xml:space="preserve">. </w:t>
       </w:r>
+      <w:proofErr w:type="spellStart"/>
       <w:r>
         <w:rPr>
           <w:rFonts w:cs="Times New Roman"/>
@@ -785,6 +831,7 @@
         </w:rPr>
         <w:t>Климец</w:t>
       </w:r>
+      <w:proofErr w:type="spellEnd"/>
     </w:p>
     <w:p>
       <w:pPr>
@@ -968,6 +1015,7 @@
           </w:rPr>
           <w:t>://</w:t>
         </w:r>
+        <w:proofErr w:type="spellStart"/>
         <w:r>
           <w:rPr>
             <w:rStyle w:val="a5"/>
@@ -977,6 +1025,7 @@
           </w:rPr>
           <w:t>github</w:t>
         </w:r>
+        <w:proofErr w:type="spellEnd"/>
         <w:r>
           <w:rPr>
             <w:rStyle w:val="a5"/>
@@ -1002,6 +1051,7 @@
           </w:rPr>
           <w:t>/</w:t>
         </w:r>
+        <w:proofErr w:type="spellStart"/>
         <w:r>
           <w:rPr>
             <w:rStyle w:val="a5"/>
@@ -1011,6 +1061,7 @@
           </w:rPr>
           <w:t>Kakeguruii</w:t>
         </w:r>
+        <w:proofErr w:type="spellEnd"/>
         <w:r>
           <w:rPr>
             <w:rStyle w:val="a5"/>
@@ -1607,7 +1658,7 @@
         </w:rPr>
         <w:drawing>
           <wp:inline distT="0" distB="0" distL="0" distR="0" wp14:anchorId="5EC07870" wp14:editId="6287291E">
-            <wp:extent cx="4381804" cy="2042763"/>
+            <wp:extent cx="4905955" cy="2287118"/>
             <wp:effectExtent l="0" t="0" r="0" b="0"/>
             <wp:docPr id="2" name="Рисунок 2"/>
             <wp:cNvGraphicFramePr>
@@ -1629,7 +1680,7 @@
                   <pic:spPr>
                     <a:xfrm>
                       <a:off x="0" y="0"/>
-                      <a:ext cx="4428487" cy="2064526"/>
+                      <a:ext cx="5015236" cy="2338064"/>
                     </a:xfrm>
                     <a:prstGeom prst="rect">
                       <a:avLst/>
@@ -1698,8 +1749,8 @@
         </w:rPr>
         <w:drawing>
           <wp:inline distT="0" distB="0" distL="0" distR="0" wp14:anchorId="2EECCD3C" wp14:editId="75343AEE">
-            <wp:extent cx="4460904" cy="1445392"/>
-            <wp:effectExtent l="0" t="0" r="0" b="2540"/>
+            <wp:extent cx="4981634" cy="1614115"/>
+            <wp:effectExtent l="0" t="0" r="0" b="5715"/>
             <wp:docPr id="3" name="Рисунок 3"/>
             <wp:cNvGraphicFramePr>
               <a:graphicFrameLocks xmlns:a="http://schemas.openxmlformats.org/drawingml/2006/main" noChangeAspect="1"/>
@@ -1720,7 +1771,7 @@
                   <pic:spPr>
                     <a:xfrm>
                       <a:off x="0" y="0"/>
-                      <a:ext cx="4577351" cy="1483122"/>
+                      <a:ext cx="5187913" cy="1680952"/>
                     </a:xfrm>
                     <a:prstGeom prst="rect">
                       <a:avLst/>
@@ -1747,6 +1798,188 @@
           <w:szCs w:val="28"/>
         </w:rPr>
         <w:t>Рисунок 8 – Вывод детей.</w:t>
+      </w:r>
+    </w:p>
+    <w:p>
+      <w:pPr>
+        <w:ind w:left="0" w:right="0"/>
+        <w:rPr>
+          <w:rFonts w:cs="Times New Roman"/>
+          <w:szCs w:val="28"/>
+        </w:rPr>
+      </w:pPr>
+    </w:p>
+    <w:p>
+      <w:pPr>
+        <w:ind w:left="0" w:right="0"/>
+        <w:rPr>
+          <w:rFonts w:cs="Times New Roman"/>
+          <w:b/>
+          <w:szCs w:val="28"/>
+        </w:rPr>
+      </w:pPr>
+      <w:r>
+        <w:rPr>
+          <w:rFonts w:cs="Times New Roman"/>
+          <w:b/>
+          <w:szCs w:val="28"/>
+        </w:rPr>
+        <w:t>Задание 5.</w:t>
+      </w:r>
+    </w:p>
+    <w:p>
+      <w:pPr>
+        <w:ind w:left="0" w:right="0"/>
+        <w:rPr>
+          <w:rFonts w:cs="Times New Roman"/>
+          <w:b/>
+          <w:szCs w:val="28"/>
+        </w:rPr>
+      </w:pPr>
+    </w:p>
+    <w:p>
+      <w:pPr>
+        <w:ind w:left="0" w:right="0"/>
+        <w:rPr>
+          <w:rFonts w:cs="Times New Roman"/>
+          <w:b/>
+          <w:szCs w:val="28"/>
+          <w:lang w:val="en-US"/>
+        </w:rPr>
+      </w:pPr>
+      <w:r>
+        <w:rPr>
+          <w:noProof/>
+          <w:lang w:eastAsia="ru-RU"/>
+        </w:rPr>
+        <w:drawing>
+          <wp:inline distT="0" distB="0" distL="0" distR="0" wp14:anchorId="6489C921" wp14:editId="22878BFC">
+            <wp:extent cx="5287618" cy="1783034"/>
+            <wp:effectExtent l="0" t="0" r="0" b="8255"/>
+            <wp:docPr id="10" name="Рисунок 10"/>
+            <wp:cNvGraphicFramePr>
+              <a:graphicFrameLocks xmlns:a="http://schemas.openxmlformats.org/drawingml/2006/main" noChangeAspect="1"/>
+            </wp:cNvGraphicFramePr>
+            <a:graphic xmlns:a="http://schemas.openxmlformats.org/drawingml/2006/main">
+              <a:graphicData uri="http://schemas.openxmlformats.org/drawingml/2006/picture">
+                <pic:pic xmlns:pic="http://schemas.openxmlformats.org/drawingml/2006/picture">
+                  <pic:nvPicPr>
+                    <pic:cNvPr id="1" name=""/>
+                    <pic:cNvPicPr/>
+                  </pic:nvPicPr>
+                  <pic:blipFill>
+                    <a:blip r:embed="rId15"/>
+                    <a:stretch>
+                      <a:fillRect/>
+                    </a:stretch>
+                  </pic:blipFill>
+                  <pic:spPr>
+                    <a:xfrm>
+                      <a:off x="0" y="0"/>
+                      <a:ext cx="5322356" cy="1794748"/>
+                    </a:xfrm>
+                    <a:prstGeom prst="rect">
+                      <a:avLst/>
+                    </a:prstGeom>
+                  </pic:spPr>
+                </pic:pic>
+              </a:graphicData>
+            </a:graphic>
+          </wp:inline>
+        </w:drawing>
+      </w:r>
+    </w:p>
+    <w:p>
+      <w:pPr>
+        <w:ind w:left="0" w:right="0"/>
+        <w:rPr>
+          <w:rFonts w:cs="Times New Roman"/>
+          <w:szCs w:val="28"/>
+        </w:rPr>
+      </w:pPr>
+      <w:r>
+        <w:rPr>
+          <w:rFonts w:cs="Times New Roman"/>
+          <w:szCs w:val="28"/>
+        </w:rPr>
+        <w:t>Рисунок 9 – Вывод братьев.</w:t>
+      </w:r>
+    </w:p>
+    <w:p>
+      <w:pPr>
+        <w:ind w:left="0" w:right="0"/>
+        <w:rPr>
+          <w:noProof/>
+          <w:lang w:eastAsia="ru-RU"/>
+        </w:rPr>
+      </w:pPr>
+    </w:p>
+    <w:p>
+      <w:pPr>
+        <w:ind w:left="0" w:right="0"/>
+        <w:rPr>
+          <w:rFonts w:cs="Times New Roman"/>
+          <w:b/>
+          <w:szCs w:val="28"/>
+        </w:rPr>
+      </w:pPr>
+      <w:r>
+        <w:rPr>
+          <w:noProof/>
+          <w:lang w:eastAsia="ru-RU"/>
+        </w:rPr>
+        <w:lastRenderedPageBreak/>
+        <w:drawing>
+          <wp:inline distT="0" distB="0" distL="0" distR="0" wp14:anchorId="3E7C1C32" wp14:editId="63AB19FF">
+            <wp:extent cx="5940425" cy="3714115"/>
+            <wp:effectExtent l="0" t="0" r="3175" b="635"/>
+            <wp:docPr id="11" name="Рисунок 11"/>
+            <wp:cNvGraphicFramePr>
+              <a:graphicFrameLocks xmlns:a="http://schemas.openxmlformats.org/drawingml/2006/main" noChangeAspect="1"/>
+            </wp:cNvGraphicFramePr>
+            <a:graphic xmlns:a="http://schemas.openxmlformats.org/drawingml/2006/main">
+              <a:graphicData uri="http://schemas.openxmlformats.org/drawingml/2006/picture">
+                <pic:pic xmlns:pic="http://schemas.openxmlformats.org/drawingml/2006/picture">
+                  <pic:nvPicPr>
+                    <pic:cNvPr id="1" name=""/>
+                    <pic:cNvPicPr/>
+                  </pic:nvPicPr>
+                  <pic:blipFill>
+                    <a:blip r:embed="rId16"/>
+                    <a:stretch>
+                      <a:fillRect/>
+                    </a:stretch>
+                  </pic:blipFill>
+                  <pic:spPr>
+                    <a:xfrm>
+                      <a:off x="0" y="0"/>
+                      <a:ext cx="5940425" cy="3714115"/>
+                    </a:xfrm>
+                    <a:prstGeom prst="rect">
+                      <a:avLst/>
+                    </a:prstGeom>
+                  </pic:spPr>
+                </pic:pic>
+              </a:graphicData>
+            </a:graphic>
+          </wp:inline>
+        </w:drawing>
+      </w:r>
+    </w:p>
+    <w:p>
+      <w:pPr>
+        <w:ind w:left="0" w:right="0"/>
+        <w:rPr>
+          <w:rFonts w:cs="Times New Roman"/>
+          <w:szCs w:val="28"/>
+        </w:rPr>
+      </w:pPr>
+      <w:r>
+        <w:rPr>
+          <w:rFonts w:cs="Times New Roman"/>
+          <w:szCs w:val="28"/>
+        </w:rPr>
+        <w:t>Рисунок 10 – Трассировка вывода братьев.</w:t>
       </w:r>
     </w:p>
     <w:p>
@@ -2893,7 +3126,7 @@
 </file>
 
 <file path=customXml/itemProps1.xml><?xml version="1.0" encoding="utf-8"?>
-<ds:datastoreItem xmlns:ds="http://schemas.openxmlformats.org/officeDocument/2006/customXml" ds:itemID="{9C88F0E5-35D9-4B9F-9DAE-C0E0A5112029}">
+<ds:datastoreItem xmlns:ds="http://schemas.openxmlformats.org/officeDocument/2006/customXml" ds:itemID="{672E26ED-8943-4CA4-BA11-A7A2F0504594}">
   <ds:schemaRefs>
     <ds:schemaRef ds:uri="http://schemas.openxmlformats.org/officeDocument/2006/bibliography"/>
   </ds:schemaRefs>

</xml_diff>

<commit_message>
task 7 lab 1
Выполнила задание. Оформила отчет.
</commit_message>
<xml_diff>
--- a/lab1/Отчет лаба1.docx
+++ b/lab1/Отчет лаба1.docx
@@ -1931,8 +1931,8 @@
         <w:lastRenderedPageBreak/>
         <w:drawing>
           <wp:inline distT="0" distB="0" distL="0" distR="0" wp14:anchorId="3E7C1C32" wp14:editId="63AB19FF">
-            <wp:extent cx="5940425" cy="3714115"/>
-            <wp:effectExtent l="0" t="0" r="3175" b="635"/>
+            <wp:extent cx="6066846" cy="3793157"/>
+            <wp:effectExtent l="0" t="0" r="0" b="0"/>
             <wp:docPr id="11" name="Рисунок 11"/>
             <wp:cNvGraphicFramePr>
               <a:graphicFrameLocks xmlns:a="http://schemas.openxmlformats.org/drawingml/2006/main" noChangeAspect="1"/>
@@ -1953,7 +1953,7 @@
                   <pic:spPr>
                     <a:xfrm>
                       <a:off x="0" y="0"/>
-                      <a:ext cx="5940425" cy="3714115"/>
+                      <a:ext cx="6079991" cy="3801376"/>
                     </a:xfrm>
                     <a:prstGeom prst="rect">
                       <a:avLst/>
@@ -1980,6 +1980,179 @@
           <w:szCs w:val="28"/>
         </w:rPr>
         <w:t>Рисунок 10 – Трассировка вывода братьев.</w:t>
+      </w:r>
+    </w:p>
+    <w:p>
+      <w:pPr>
+        <w:ind w:left="0" w:right="0"/>
+        <w:rPr>
+          <w:rFonts w:cs="Times New Roman"/>
+          <w:szCs w:val="28"/>
+        </w:rPr>
+      </w:pPr>
+    </w:p>
+    <w:p>
+      <w:pPr>
+        <w:ind w:left="0" w:right="0"/>
+        <w:rPr>
+          <w:rFonts w:cs="Times New Roman"/>
+          <w:b/>
+          <w:szCs w:val="28"/>
+        </w:rPr>
+      </w:pPr>
+      <w:r>
+        <w:rPr>
+          <w:rFonts w:cs="Times New Roman"/>
+          <w:b/>
+          <w:szCs w:val="28"/>
+        </w:rPr>
+        <w:t>Задание 7.</w:t>
+      </w:r>
+    </w:p>
+    <w:p>
+      <w:pPr>
+        <w:ind w:left="0" w:right="0"/>
+        <w:rPr>
+          <w:rFonts w:cs="Times New Roman"/>
+          <w:b/>
+          <w:szCs w:val="28"/>
+        </w:rPr>
+      </w:pPr>
+    </w:p>
+    <w:p>
+      <w:pPr>
+        <w:ind w:left="0" w:right="0"/>
+        <w:rPr>
+          <w:rFonts w:cs="Times New Roman"/>
+          <w:b/>
+          <w:szCs w:val="28"/>
+          <w:lang w:val="en-US"/>
+        </w:rPr>
+      </w:pPr>
+      <w:r>
+        <w:rPr>
+          <w:noProof/>
+          <w:lang w:eastAsia="ru-RU"/>
+        </w:rPr>
+        <w:drawing>
+          <wp:inline distT="0" distB="0" distL="0" distR="0" wp14:anchorId="0FAAAC92" wp14:editId="3D4BCB1B">
+            <wp:extent cx="5672461" cy="1956021"/>
+            <wp:effectExtent l="0" t="0" r="4445" b="6350"/>
+            <wp:docPr id="12" name="Рисунок 12"/>
+            <wp:cNvGraphicFramePr>
+              <a:graphicFrameLocks xmlns:a="http://schemas.openxmlformats.org/drawingml/2006/main" noChangeAspect="1"/>
+            </wp:cNvGraphicFramePr>
+            <a:graphic xmlns:a="http://schemas.openxmlformats.org/drawingml/2006/main">
+              <a:graphicData uri="http://schemas.openxmlformats.org/drawingml/2006/picture">
+                <pic:pic xmlns:pic="http://schemas.openxmlformats.org/drawingml/2006/picture">
+                  <pic:nvPicPr>
+                    <pic:cNvPr id="1" name=""/>
+                    <pic:cNvPicPr/>
+                  </pic:nvPicPr>
+                  <pic:blipFill>
+                    <a:blip r:embed="rId17"/>
+                    <a:stretch>
+                      <a:fillRect/>
+                    </a:stretch>
+                  </pic:blipFill>
+                  <pic:spPr>
+                    <a:xfrm>
+                      <a:off x="0" y="0"/>
+                      <a:ext cx="5715711" cy="1970935"/>
+                    </a:xfrm>
+                    <a:prstGeom prst="rect">
+                      <a:avLst/>
+                    </a:prstGeom>
+                  </pic:spPr>
+                </pic:pic>
+              </a:graphicData>
+            </a:graphic>
+          </wp:inline>
+        </w:drawing>
+      </w:r>
+    </w:p>
+    <w:p>
+      <w:pPr>
+        <w:ind w:left="0" w:right="0"/>
+        <w:rPr>
+          <w:rFonts w:cs="Times New Roman"/>
+          <w:szCs w:val="28"/>
+        </w:rPr>
+      </w:pPr>
+      <w:r>
+        <w:rPr>
+          <w:rFonts w:cs="Times New Roman"/>
+          <w:szCs w:val="28"/>
+        </w:rPr>
+        <w:t>Рисунок 11 – Вывод братьев или сестер.</w:t>
+      </w:r>
+    </w:p>
+    <w:p>
+      <w:pPr>
+        <w:ind w:left="0" w:right="0"/>
+        <w:rPr>
+          <w:rFonts w:cs="Times New Roman"/>
+          <w:b/>
+          <w:szCs w:val="28"/>
+        </w:rPr>
+      </w:pPr>
+      <w:r>
+        <w:rPr>
+          <w:noProof/>
+          <w:lang w:eastAsia="ru-RU"/>
+        </w:rPr>
+        <w:lastRenderedPageBreak/>
+        <w:drawing>
+          <wp:inline distT="0" distB="0" distL="0" distR="0" wp14:anchorId="10A92839" wp14:editId="31296C70">
+            <wp:extent cx="5637475" cy="4454539"/>
+            <wp:effectExtent l="0" t="0" r="1905" b="3175"/>
+            <wp:docPr id="9" name="Рисунок 9"/>
+            <wp:cNvGraphicFramePr>
+              <a:graphicFrameLocks xmlns:a="http://schemas.openxmlformats.org/drawingml/2006/main" noChangeAspect="1"/>
+            </wp:cNvGraphicFramePr>
+            <a:graphic xmlns:a="http://schemas.openxmlformats.org/drawingml/2006/main">
+              <a:graphicData uri="http://schemas.openxmlformats.org/drawingml/2006/picture">
+                <pic:pic xmlns:pic="http://schemas.openxmlformats.org/drawingml/2006/picture">
+                  <pic:nvPicPr>
+                    <pic:cNvPr id="1" name=""/>
+                    <pic:cNvPicPr/>
+                  </pic:nvPicPr>
+                  <pic:blipFill>
+                    <a:blip r:embed="rId18"/>
+                    <a:stretch>
+                      <a:fillRect/>
+                    </a:stretch>
+                  </pic:blipFill>
+                  <pic:spPr>
+                    <a:xfrm>
+                      <a:off x="0" y="0"/>
+                      <a:ext cx="5648858" cy="4463534"/>
+                    </a:xfrm>
+                    <a:prstGeom prst="rect">
+                      <a:avLst/>
+                    </a:prstGeom>
+                  </pic:spPr>
+                </pic:pic>
+              </a:graphicData>
+            </a:graphic>
+          </wp:inline>
+        </w:drawing>
+      </w:r>
+    </w:p>
+    <w:p>
+      <w:pPr>
+        <w:ind w:left="0" w:right="0"/>
+        <w:rPr>
+          <w:rFonts w:cs="Times New Roman"/>
+          <w:szCs w:val="28"/>
+        </w:rPr>
+      </w:pPr>
+      <w:r>
+        <w:rPr>
+          <w:rFonts w:cs="Times New Roman"/>
+          <w:szCs w:val="28"/>
+        </w:rPr>
+        <w:t>Рисунок 12 – Трассировка вывода братьев или сестер.</w:t>
       </w:r>
     </w:p>
     <w:p>
@@ -3126,7 +3299,7 @@
 </file>
 
 <file path=customXml/itemProps1.xml><?xml version="1.0" encoding="utf-8"?>
-<ds:datastoreItem xmlns:ds="http://schemas.openxmlformats.org/officeDocument/2006/customXml" ds:itemID="{672E26ED-8943-4CA4-BA11-A7A2F0504594}">
+<ds:datastoreItem xmlns:ds="http://schemas.openxmlformats.org/officeDocument/2006/customXml" ds:itemID="{47AFA860-3697-4A13-8EB7-B1601E5DA13D}">
   <ds:schemaRefs>
     <ds:schemaRef ds:uri="http://schemas.openxmlformats.org/officeDocument/2006/bibliography"/>
   </ds:schemaRefs>

</xml_diff>

<commit_message>
task 8 lab 1
Дополнила дерево, добавила элементы в базу. Выполнила задание. Оформила отчет.
</commit_message>
<xml_diff>
--- a/lab1/Отчет лаба1.docx
+++ b/lab1/Отчет лаба1.docx
@@ -114,27 +114,7 @@
           <w:bCs/>
           <w:szCs w:val="28"/>
         </w:rPr>
-        <w:t>(ФГБОУ ВО «</w:t>
-      </w:r>
-      <w:proofErr w:type="spellStart"/>
-      <w:r>
-        <w:rPr>
-          <w:rFonts w:cs="Times New Roman"/>
-          <w:b/>
-          <w:bCs/>
-          <w:szCs w:val="28"/>
-        </w:rPr>
-        <w:t>КубГУ</w:t>
-      </w:r>
-      <w:proofErr w:type="spellEnd"/>
-      <w:r>
-        <w:rPr>
-          <w:rFonts w:cs="Times New Roman"/>
-          <w:b/>
-          <w:bCs/>
-          <w:szCs w:val="28"/>
-        </w:rPr>
-        <w:t>»)</w:t>
+        <w:t>(ФГБОУ ВО «КубГУ»)</w:t>
       </w:r>
     </w:p>
     <w:p>
@@ -571,17 +551,8 @@
           <w:rFonts w:cs="Times New Roman"/>
           <w:szCs w:val="28"/>
         </w:rPr>
-        <w:t xml:space="preserve">Е.В. </w:t>
-      </w:r>
-      <w:proofErr w:type="spellStart"/>
-      <w:r>
-        <w:rPr>
-          <w:rFonts w:cs="Times New Roman"/>
-          <w:szCs w:val="28"/>
-        </w:rPr>
-        <w:t>Малеж</w:t>
-      </w:r>
-      <w:proofErr w:type="spellEnd"/>
+        <w:t>Е.В. Малеж</w:t>
+      </w:r>
       <w:r>
         <w:rPr>
           <w:rFonts w:cs="Times New Roman"/>
@@ -652,15 +623,7 @@
           <w:rFonts w:cs="Times New Roman"/>
           <w:szCs w:val="28"/>
         </w:rPr>
-        <w:t xml:space="preserve">Направление </w:t>
-      </w:r>
-      <w:proofErr w:type="gramStart"/>
-      <w:r>
-        <w:rPr>
-          <w:rFonts w:cs="Times New Roman"/>
-          <w:szCs w:val="28"/>
-        </w:rPr>
-        <w:t>подготовки</w:t>
+        <w:t>Направление подготовки</w:t>
       </w:r>
       <w:r>
         <w:rPr>
@@ -674,15 +637,7 @@
           <w:rFonts w:cs="Times New Roman"/>
           <w:szCs w:val="28"/>
         </w:rPr>
-        <w:t xml:space="preserve">   </w:t>
-      </w:r>
-      <w:proofErr w:type="gramEnd"/>
-      <w:r>
-        <w:rPr>
-          <w:rFonts w:cs="Times New Roman"/>
-          <w:szCs w:val="28"/>
-        </w:rPr>
-        <w:t xml:space="preserve">   </w:t>
+        <w:t xml:space="preserve">      </w:t>
       </w:r>
       <w:r>
         <w:rPr>
@@ -823,7 +778,6 @@
         </w:rPr>
         <w:t xml:space="preserve">. </w:t>
       </w:r>
-      <w:proofErr w:type="spellStart"/>
       <w:r>
         <w:rPr>
           <w:rFonts w:cs="Times New Roman"/>
@@ -831,7 +785,6 @@
         </w:rPr>
         <w:t>Климец</w:t>
       </w:r>
-      <w:proofErr w:type="spellEnd"/>
     </w:p>
     <w:p>
       <w:pPr>
@@ -1015,7 +968,6 @@
           </w:rPr>
           <w:t>://</w:t>
         </w:r>
-        <w:proofErr w:type="spellStart"/>
         <w:r>
           <w:rPr>
             <w:rStyle w:val="a5"/>
@@ -1025,7 +977,6 @@
           </w:rPr>
           <w:t>github</w:t>
         </w:r>
-        <w:proofErr w:type="spellEnd"/>
         <w:r>
           <w:rPr>
             <w:rStyle w:val="a5"/>
@@ -1051,7 +1002,6 @@
           </w:rPr>
           <w:t>/</w:t>
         </w:r>
-        <w:proofErr w:type="spellStart"/>
         <w:r>
           <w:rPr>
             <w:rStyle w:val="a5"/>
@@ -1061,7 +1011,6 @@
           </w:rPr>
           <w:t>Kakeguruii</w:t>
         </w:r>
-        <w:proofErr w:type="spellEnd"/>
         <w:r>
           <w:rPr>
             <w:rStyle w:val="a5"/>
@@ -2104,8 +2053,8 @@
         <w:lastRenderedPageBreak/>
         <w:drawing>
           <wp:inline distT="0" distB="0" distL="0" distR="0" wp14:anchorId="10A92839" wp14:editId="31296C70">
-            <wp:extent cx="5637475" cy="4454539"/>
-            <wp:effectExtent l="0" t="0" r="1905" b="3175"/>
+            <wp:extent cx="4921858" cy="3889083"/>
+            <wp:effectExtent l="0" t="0" r="0" b="0"/>
             <wp:docPr id="9" name="Рисунок 9"/>
             <wp:cNvGraphicFramePr>
               <a:graphicFrameLocks xmlns:a="http://schemas.openxmlformats.org/drawingml/2006/main" noChangeAspect="1"/>
@@ -2126,7 +2075,7 @@
                   <pic:spPr>
                     <a:xfrm>
                       <a:off x="0" y="0"/>
-                      <a:ext cx="5648858" cy="4463534"/>
+                      <a:ext cx="4947795" cy="3909578"/>
                     </a:xfrm>
                     <a:prstGeom prst="rect">
                       <a:avLst/>
@@ -2169,11 +2118,280 @@
         <w:ind w:left="0" w:right="0"/>
         <w:rPr>
           <w:rFonts w:cs="Times New Roman"/>
+          <w:b/>
+          <w:szCs w:val="28"/>
+        </w:rPr>
+      </w:pPr>
+      <w:r>
+        <w:rPr>
+          <w:rFonts w:cs="Times New Roman"/>
+          <w:b/>
+          <w:szCs w:val="28"/>
+        </w:rPr>
+        <w:t>Задание 8.</w:t>
+      </w:r>
+    </w:p>
+    <w:p>
+      <w:pPr>
+        <w:ind w:left="0" w:right="0"/>
+        <w:rPr>
+          <w:rFonts w:cs="Times New Roman"/>
+          <w:b/>
+          <w:szCs w:val="28"/>
+        </w:rPr>
+      </w:pPr>
+    </w:p>
+    <w:p>
+      <w:pPr>
+        <w:ind w:left="0" w:right="0"/>
+        <w:rPr>
+          <w:rFonts w:cs="Times New Roman"/>
+          <w:szCs w:val="28"/>
+        </w:rPr>
+      </w:pPr>
+      <w:r>
+        <w:rPr>
+          <w:noProof/>
+          <w:lang w:eastAsia="ru-RU"/>
+        </w:rPr>
+        <w:drawing>
+          <wp:inline distT="0" distB="0" distL="0" distR="0">
+            <wp:extent cx="4699221" cy="3693644"/>
+            <wp:effectExtent l="0" t="0" r="6350" b="2540"/>
+            <wp:docPr id="13" name="Рисунок 13" descr="https://sun9-75.userapi.com/impf/jiEl2b8yCr-byYBvwj6y6Ko5KExmVSn3DBAjxA/L-iQdpCYpb0.jpg?size=800x629&amp;quality=96&amp;proxy=1&amp;sign=150bceb4a6d880864023fb8960fd455f&amp;type=album"/>
+            <wp:cNvGraphicFramePr>
+              <a:graphicFrameLocks xmlns:a="http://schemas.openxmlformats.org/drawingml/2006/main" noChangeAspect="1"/>
+            </wp:cNvGraphicFramePr>
+            <a:graphic xmlns:a="http://schemas.openxmlformats.org/drawingml/2006/main">
+              <a:graphicData uri="http://schemas.openxmlformats.org/drawingml/2006/picture">
+                <pic:pic xmlns:pic="http://schemas.openxmlformats.org/drawingml/2006/picture">
+                  <pic:nvPicPr>
+                    <pic:cNvPr id="0" name="Picture 1" descr="https://sun9-75.userapi.com/impf/jiEl2b8yCr-byYBvwj6y6Ko5KExmVSn3DBAjxA/L-iQdpCYpb0.jpg?size=800x629&amp;quality=96&amp;proxy=1&amp;sign=150bceb4a6d880864023fb8960fd455f&amp;type=album"/>
+                    <pic:cNvPicPr>
+                      <a:picLocks noChangeAspect="1" noChangeArrowheads="1"/>
+                    </pic:cNvPicPr>
+                  </pic:nvPicPr>
+                  <pic:blipFill>
+                    <a:blip r:embed="rId19">
+                      <a:extLst>
+                        <a:ext uri="{28A0092B-C50C-407E-A947-70E740481C1C}">
+                          <a14:useLocalDpi xmlns:a14="http://schemas.microsoft.com/office/drawing/2010/main" val="0"/>
+                        </a:ext>
+                      </a:extLst>
+                    </a:blip>
+                    <a:srcRect/>
+                    <a:stretch>
+                      <a:fillRect/>
+                    </a:stretch>
+                  </pic:blipFill>
+                  <pic:spPr bwMode="auto">
+                    <a:xfrm>
+                      <a:off x="0" y="0"/>
+                      <a:ext cx="4771210" cy="3750228"/>
+                    </a:xfrm>
+                    <a:prstGeom prst="rect">
+                      <a:avLst/>
+                    </a:prstGeom>
+                    <a:noFill/>
+                    <a:ln>
+                      <a:noFill/>
+                    </a:ln>
+                  </pic:spPr>
+                </pic:pic>
+              </a:graphicData>
+            </a:graphic>
+          </wp:inline>
+        </w:drawing>
+      </w:r>
+    </w:p>
+    <w:p>
+      <w:pPr>
+        <w:ind w:left="0" w:right="0"/>
+        <w:rPr>
+          <w:rFonts w:cs="Times New Roman"/>
+          <w:szCs w:val="28"/>
+        </w:rPr>
+      </w:pPr>
+      <w:r>
+        <w:rPr>
+          <w:rFonts w:cs="Times New Roman"/>
+          <w:szCs w:val="28"/>
+        </w:rPr>
+        <w:t>Рисунок 13 – Дополненное дерево.</w:t>
+      </w:r>
+    </w:p>
+    <w:p>
+      <w:pPr>
+        <w:ind w:left="0" w:right="0"/>
+        <w:rPr>
+          <w:rFonts w:cs="Times New Roman"/>
+          <w:szCs w:val="28"/>
+          <w:lang w:val="en-US"/>
+        </w:rPr>
+      </w:pPr>
+      <w:r>
+        <w:rPr>
+          <w:noProof/>
+          <w:lang w:eastAsia="ru-RU"/>
+        </w:rPr>
+        <w:lastRenderedPageBreak/>
+        <w:drawing>
+          <wp:inline distT="0" distB="0" distL="0" distR="0" wp14:anchorId="55663A2C" wp14:editId="03F7F896">
+            <wp:extent cx="4969566" cy="1617035"/>
+            <wp:effectExtent l="0" t="0" r="2540" b="2540"/>
+            <wp:docPr id="14" name="Рисунок 14"/>
+            <wp:cNvGraphicFramePr>
+              <a:graphicFrameLocks xmlns:a="http://schemas.openxmlformats.org/drawingml/2006/main" noChangeAspect="1"/>
+            </wp:cNvGraphicFramePr>
+            <a:graphic xmlns:a="http://schemas.openxmlformats.org/drawingml/2006/main">
+              <a:graphicData uri="http://schemas.openxmlformats.org/drawingml/2006/picture">
+                <pic:pic xmlns:pic="http://schemas.openxmlformats.org/drawingml/2006/picture">
+                  <pic:nvPicPr>
+                    <pic:cNvPr id="1" name=""/>
+                    <pic:cNvPicPr/>
+                  </pic:nvPicPr>
+                  <pic:blipFill>
+                    <a:blip r:embed="rId20"/>
+                    <a:stretch>
+                      <a:fillRect/>
+                    </a:stretch>
+                  </pic:blipFill>
+                  <pic:spPr>
+                    <a:xfrm>
+                      <a:off x="0" y="0"/>
+                      <a:ext cx="5033921" cy="1637975"/>
+                    </a:xfrm>
+                    <a:prstGeom prst="rect">
+                      <a:avLst/>
+                    </a:prstGeom>
+                  </pic:spPr>
+                </pic:pic>
+              </a:graphicData>
+            </a:graphic>
+          </wp:inline>
+        </w:drawing>
+      </w:r>
+    </w:p>
+    <w:p>
+      <w:pPr>
+        <w:ind w:left="0" w:right="0"/>
+        <w:rPr>
+          <w:rFonts w:cs="Times New Roman"/>
+          <w:szCs w:val="28"/>
+        </w:rPr>
+      </w:pPr>
+      <w:r>
+        <w:rPr>
+          <w:rFonts w:cs="Times New Roman"/>
+          <w:szCs w:val="28"/>
+        </w:rPr>
+        <w:t>Рисунок 14 – Вывод всех дедушек.</w:t>
+      </w:r>
+    </w:p>
+    <w:p>
+      <w:pPr>
+        <w:ind w:left="0" w:right="0"/>
+        <w:rPr>
+          <w:rFonts w:cs="Times New Roman"/>
+          <w:szCs w:val="28"/>
+        </w:rPr>
+      </w:pPr>
+    </w:p>
+    <w:p>
+      <w:pPr>
+        <w:ind w:left="0" w:right="0"/>
+        <w:rPr>
+          <w:rFonts w:cs="Times New Roman"/>
+          <w:szCs w:val="28"/>
+          <w:lang w:val="en-US"/>
+        </w:rPr>
+      </w:pPr>
+      <w:r>
+        <w:rPr>
+          <w:noProof/>
+          <w:lang w:eastAsia="ru-RU"/>
+        </w:rPr>
+        <w:drawing>
+          <wp:inline distT="0" distB="0" distL="0" distR="0" wp14:anchorId="5E9CE8DF" wp14:editId="05B325D6">
+            <wp:extent cx="4866199" cy="3596462"/>
+            <wp:effectExtent l="0" t="0" r="0" b="4445"/>
+            <wp:docPr id="15" name="Рисунок 15"/>
+            <wp:cNvGraphicFramePr>
+              <a:graphicFrameLocks xmlns:a="http://schemas.openxmlformats.org/drawingml/2006/main" noChangeAspect="1"/>
+            </wp:cNvGraphicFramePr>
+            <a:graphic xmlns:a="http://schemas.openxmlformats.org/drawingml/2006/main">
+              <a:graphicData uri="http://schemas.openxmlformats.org/drawingml/2006/picture">
+                <pic:pic xmlns:pic="http://schemas.openxmlformats.org/drawingml/2006/picture">
+                  <pic:nvPicPr>
+                    <pic:cNvPr id="1" name=""/>
+                    <pic:cNvPicPr/>
+                  </pic:nvPicPr>
+                  <pic:blipFill>
+                    <a:blip r:embed="rId21"/>
+                    <a:stretch>
+                      <a:fillRect/>
+                    </a:stretch>
+                  </pic:blipFill>
+                  <pic:spPr>
+                    <a:xfrm>
+                      <a:off x="0" y="0"/>
+                      <a:ext cx="4886074" cy="3611151"/>
+                    </a:xfrm>
+                    <a:prstGeom prst="rect">
+                      <a:avLst/>
+                    </a:prstGeom>
+                  </pic:spPr>
+                </pic:pic>
+              </a:graphicData>
+            </a:graphic>
+          </wp:inline>
+        </w:drawing>
+      </w:r>
+    </w:p>
+    <w:p>
+      <w:pPr>
+        <w:ind w:left="0" w:right="0"/>
+        <w:rPr>
+          <w:rFonts w:cs="Times New Roman"/>
+          <w:szCs w:val="28"/>
+        </w:rPr>
+      </w:pPr>
+      <w:r>
+        <w:rPr>
+          <w:rFonts w:cs="Times New Roman"/>
+          <w:szCs w:val="28"/>
+        </w:rPr>
+        <w:t>Рисунок 15 – Трассировка вывода всех дедушек.</w:t>
+      </w:r>
+    </w:p>
+    <w:p>
+      <w:pPr>
+        <w:ind w:left="0" w:right="0"/>
+        <w:rPr>
+          <w:rFonts w:cs="Times New Roman"/>
+          <w:szCs w:val="28"/>
+        </w:rPr>
+      </w:pPr>
+    </w:p>
+    <w:p>
+      <w:pPr>
+        <w:ind w:left="0" w:right="0"/>
+        <w:rPr>
+          <w:rFonts w:cs="Times New Roman"/>
           <w:szCs w:val="28"/>
         </w:rPr>
       </w:pPr>
       <w:bookmarkStart w:id="2" w:name="_GoBack"/>
       <w:bookmarkEnd w:id="2"/>
+    </w:p>
+    <w:p>
+      <w:pPr>
+        <w:ind w:left="0" w:right="0"/>
+        <w:rPr>
+          <w:rFonts w:cs="Times New Roman"/>
+          <w:szCs w:val="28"/>
+        </w:rPr>
+      </w:pPr>
     </w:p>
     <w:sectPr>
       <w:pgSz w:w="11906" w:h="16838"/>
@@ -3299,7 +3517,7 @@
 </file>
 
 <file path=customXml/itemProps1.xml><?xml version="1.0" encoding="utf-8"?>
-<ds:datastoreItem xmlns:ds="http://schemas.openxmlformats.org/officeDocument/2006/customXml" ds:itemID="{47AFA860-3697-4A13-8EB7-B1601E5DA13D}">
+<ds:datastoreItem xmlns:ds="http://schemas.openxmlformats.org/officeDocument/2006/customXml" ds:itemID="{6B68B474-153A-4F54-B9D2-9A6773347F71}">
   <ds:schemaRefs>
     <ds:schemaRef ds:uri="http://schemas.openxmlformats.org/officeDocument/2006/bibliography"/>
   </ds:schemaRefs>

</xml_diff>

<commit_message>
task 10 lab 1
Выполнила задание. Оформила отчет.
</commit_message>
<xml_diff>
--- a/lab1/Отчет лаба1.docx
+++ b/lab1/Отчет лаба1.docx
@@ -2362,6 +2362,206 @@
           <w:szCs w:val="28"/>
         </w:rPr>
         <w:t>Рисунок 15 – Трассировка вывода всех дедушек.</w:t>
+      </w:r>
+    </w:p>
+    <w:p>
+      <w:pPr>
+        <w:ind w:left="0" w:right="0"/>
+        <w:rPr>
+          <w:rFonts w:cs="Times New Roman"/>
+          <w:szCs w:val="28"/>
+        </w:rPr>
+      </w:pPr>
+    </w:p>
+    <w:p>
+      <w:pPr>
+        <w:ind w:left="0" w:right="0"/>
+        <w:rPr>
+          <w:rFonts w:cs="Times New Roman"/>
+          <w:b/>
+          <w:szCs w:val="28"/>
+        </w:rPr>
+      </w:pPr>
+      <w:r>
+        <w:rPr>
+          <w:rFonts w:cs="Times New Roman"/>
+          <w:b/>
+          <w:szCs w:val="28"/>
+        </w:rPr>
+        <w:t>Задание 10.</w:t>
+      </w:r>
+    </w:p>
+    <w:p>
+      <w:pPr>
+        <w:ind w:left="0" w:right="0"/>
+        <w:rPr>
+          <w:rFonts w:cs="Times New Roman"/>
+          <w:b/>
+          <w:szCs w:val="28"/>
+        </w:rPr>
+      </w:pPr>
+    </w:p>
+    <w:p>
+      <w:pPr>
+        <w:ind w:left="0" w:right="0"/>
+        <w:rPr>
+          <w:rFonts w:cs="Times New Roman"/>
+          <w:b/>
+          <w:szCs w:val="28"/>
+        </w:rPr>
+      </w:pPr>
+      <w:r>
+        <w:rPr>
+          <w:noProof/>
+          <w:lang w:eastAsia="ru-RU"/>
+        </w:rPr>
+        <w:drawing>
+          <wp:inline distT="0" distB="0" distL="0" distR="0" wp14:anchorId="02B3D375" wp14:editId="3F8B9C0E">
+            <wp:extent cx="4818490" cy="1674497"/>
+            <wp:effectExtent l="0" t="0" r="1270" b="1905"/>
+            <wp:docPr id="16" name="Рисунок 16"/>
+            <wp:cNvGraphicFramePr>
+              <a:graphicFrameLocks xmlns:a="http://schemas.openxmlformats.org/drawingml/2006/main" noChangeAspect="1"/>
+            </wp:cNvGraphicFramePr>
+            <a:graphic xmlns:a="http://schemas.openxmlformats.org/drawingml/2006/main">
+              <a:graphicData uri="http://schemas.openxmlformats.org/drawingml/2006/picture">
+                <pic:pic xmlns:pic="http://schemas.openxmlformats.org/drawingml/2006/picture">
+                  <pic:nvPicPr>
+                    <pic:cNvPr id="1" name=""/>
+                    <pic:cNvPicPr/>
+                  </pic:nvPicPr>
+                  <pic:blipFill>
+                    <a:blip r:embed="rId22"/>
+                    <a:stretch>
+                      <a:fillRect/>
+                    </a:stretch>
+                  </pic:blipFill>
+                  <pic:spPr>
+                    <a:xfrm>
+                      <a:off x="0" y="0"/>
+                      <a:ext cx="4857910" cy="1688196"/>
+                    </a:xfrm>
+                    <a:prstGeom prst="rect">
+                      <a:avLst/>
+                    </a:prstGeom>
+                  </pic:spPr>
+                </pic:pic>
+              </a:graphicData>
+            </a:graphic>
+          </wp:inline>
+        </w:drawing>
+      </w:r>
+    </w:p>
+    <w:p>
+      <w:pPr>
+        <w:ind w:left="0" w:right="0"/>
+        <w:rPr>
+          <w:rFonts w:cs="Times New Roman"/>
+          <w:szCs w:val="28"/>
+        </w:rPr>
+      </w:pPr>
+      <w:r>
+        <w:rPr>
+          <w:rFonts w:cs="Times New Roman"/>
+          <w:szCs w:val="28"/>
+        </w:rPr>
+        <w:t>Рисунок 16 – Проверка внук</w:t>
+      </w:r>
+      <w:r>
+        <w:rPr>
+          <w:rFonts w:cs="Times New Roman"/>
+          <w:szCs w:val="28"/>
+        </w:rPr>
+        <w:t xml:space="preserve">/дедушка или </w:t>
+      </w:r>
+      <w:r>
+        <w:rPr>
+          <w:rFonts w:cs="Times New Roman"/>
+          <w:szCs w:val="28"/>
+        </w:rPr>
+        <w:t>дедушка</w:t>
+      </w:r>
+      <w:r>
+        <w:rPr>
+          <w:rFonts w:cs="Times New Roman"/>
+          <w:szCs w:val="28"/>
+        </w:rPr>
+        <w:t>/</w:t>
+      </w:r>
+      <w:r>
+        <w:rPr>
+          <w:rFonts w:cs="Times New Roman"/>
+          <w:szCs w:val="28"/>
+        </w:rPr>
+        <w:t>внук.</w:t>
+      </w:r>
+    </w:p>
+    <w:p>
+      <w:pPr>
+        <w:ind w:left="0" w:right="0"/>
+        <w:rPr>
+          <w:rFonts w:cs="Times New Roman"/>
+          <w:szCs w:val="28"/>
+          <w:lang w:val="en-US"/>
+        </w:rPr>
+      </w:pPr>
+      <w:r>
+        <w:rPr>
+          <w:noProof/>
+          <w:lang w:eastAsia="ru-RU"/>
+        </w:rPr>
+        <w:lastRenderedPageBreak/>
+        <w:drawing>
+          <wp:inline distT="0" distB="0" distL="0" distR="0" wp14:anchorId="493A44AA" wp14:editId="5B035F17">
+            <wp:extent cx="4754880" cy="3096898"/>
+            <wp:effectExtent l="0" t="0" r="7620" b="8255"/>
+            <wp:docPr id="17" name="Рисунок 17"/>
+            <wp:cNvGraphicFramePr>
+              <a:graphicFrameLocks xmlns:a="http://schemas.openxmlformats.org/drawingml/2006/main" noChangeAspect="1"/>
+            </wp:cNvGraphicFramePr>
+            <a:graphic xmlns:a="http://schemas.openxmlformats.org/drawingml/2006/main">
+              <a:graphicData uri="http://schemas.openxmlformats.org/drawingml/2006/picture">
+                <pic:pic xmlns:pic="http://schemas.openxmlformats.org/drawingml/2006/picture">
+                  <pic:nvPicPr>
+                    <pic:cNvPr id="1" name=""/>
+                    <pic:cNvPicPr/>
+                  </pic:nvPicPr>
+                  <pic:blipFill>
+                    <a:blip r:embed="rId23"/>
+                    <a:stretch>
+                      <a:fillRect/>
+                    </a:stretch>
+                  </pic:blipFill>
+                  <pic:spPr>
+                    <a:xfrm>
+                      <a:off x="0" y="0"/>
+                      <a:ext cx="4773298" cy="3108894"/>
+                    </a:xfrm>
+                    <a:prstGeom prst="rect">
+                      <a:avLst/>
+                    </a:prstGeom>
+                  </pic:spPr>
+                </pic:pic>
+              </a:graphicData>
+            </a:graphic>
+          </wp:inline>
+        </w:drawing>
+      </w:r>
+    </w:p>
+    <w:p>
+      <w:pPr>
+        <w:ind w:left="0" w:right="0"/>
+        <w:rPr>
+          <w:rFonts w:cs="Times New Roman"/>
+          <w:szCs w:val="28"/>
+        </w:rPr>
+      </w:pPr>
+      <w:r>
+        <w:rPr>
+          <w:rFonts w:cs="Times New Roman"/>
+          <w:szCs w:val="28"/>
+        </w:rPr>
+        <w:t>Рисунок 17 – Трассировка предиката.</w:t>
       </w:r>
     </w:p>
     <w:p>
@@ -3517,7 +3717,7 @@
 </file>
 
 <file path=customXml/itemProps1.xml><?xml version="1.0" encoding="utf-8"?>
-<ds:datastoreItem xmlns:ds="http://schemas.openxmlformats.org/officeDocument/2006/customXml" ds:itemID="{6B68B474-153A-4F54-B9D2-9A6773347F71}">
+<ds:datastoreItem xmlns:ds="http://schemas.openxmlformats.org/officeDocument/2006/customXml" ds:itemID="{AA1AB3DC-4FAE-4AD6-97FE-9A319DD6BFCF}">
   <ds:schemaRefs>
     <ds:schemaRef ds:uri="http://schemas.openxmlformats.org/officeDocument/2006/bibliography"/>
   </ds:schemaRefs>

</xml_diff>

<commit_message>
task 12 lab 1
Выполнила задание. Дополнила отчет.
</commit_message>
<xml_diff>
--- a/lab1/Отчет лаба1.docx
+++ b/lab1/Отчет лаба1.docx
@@ -2513,8 +2513,8 @@
         <w:lastRenderedPageBreak/>
         <w:drawing>
           <wp:inline distT="0" distB="0" distL="0" distR="0" wp14:anchorId="493A44AA" wp14:editId="5B035F17">
-            <wp:extent cx="4754880" cy="3096898"/>
-            <wp:effectExtent l="0" t="0" r="7620" b="8255"/>
+            <wp:extent cx="3848432" cy="2506520"/>
+            <wp:effectExtent l="0" t="0" r="0" b="8255"/>
             <wp:docPr id="17" name="Рисунок 17"/>
             <wp:cNvGraphicFramePr>
               <a:graphicFrameLocks xmlns:a="http://schemas.openxmlformats.org/drawingml/2006/main" noChangeAspect="1"/>
@@ -2535,7 +2535,7 @@
                   <pic:spPr>
                     <a:xfrm>
                       <a:off x="0" y="0"/>
-                      <a:ext cx="4773298" cy="3108894"/>
+                      <a:ext cx="3906432" cy="2544296"/>
                     </a:xfrm>
                     <a:prstGeom prst="rect">
                       <a:avLst/>
@@ -2578,11 +2578,181 @@
         <w:ind w:left="0" w:right="0"/>
         <w:rPr>
           <w:rFonts w:cs="Times New Roman"/>
+          <w:b/>
+          <w:szCs w:val="28"/>
+        </w:rPr>
+      </w:pPr>
+      <w:r>
+        <w:rPr>
+          <w:rFonts w:cs="Times New Roman"/>
+          <w:b/>
+          <w:szCs w:val="28"/>
+        </w:rPr>
+        <w:t>Задание 12.</w:t>
+      </w:r>
+    </w:p>
+    <w:p>
+      <w:pPr>
+        <w:ind w:left="0" w:right="0"/>
+        <w:rPr>
+          <w:rFonts w:cs="Times New Roman"/>
+          <w:b/>
+          <w:szCs w:val="28"/>
+        </w:rPr>
+      </w:pPr>
+    </w:p>
+    <w:p>
+      <w:pPr>
+        <w:ind w:left="0" w:right="0"/>
+        <w:rPr>
+          <w:rFonts w:cs="Times New Roman"/>
+          <w:szCs w:val="28"/>
+        </w:rPr>
+      </w:pPr>
+      <w:r>
+        <w:rPr>
+          <w:noProof/>
+          <w:lang w:eastAsia="ru-RU"/>
+        </w:rPr>
+        <w:drawing>
+          <wp:inline distT="0" distB="0" distL="0" distR="0" wp14:anchorId="150BD4E7" wp14:editId="6493E1A6">
+            <wp:extent cx="3864334" cy="1121504"/>
+            <wp:effectExtent l="0" t="0" r="3175" b="2540"/>
+            <wp:docPr id="18" name="Рисунок 18"/>
+            <wp:cNvGraphicFramePr>
+              <a:graphicFrameLocks xmlns:a="http://schemas.openxmlformats.org/drawingml/2006/main" noChangeAspect="1"/>
+            </wp:cNvGraphicFramePr>
+            <a:graphic xmlns:a="http://schemas.openxmlformats.org/drawingml/2006/main">
+              <a:graphicData uri="http://schemas.openxmlformats.org/drawingml/2006/picture">
+                <pic:pic xmlns:pic="http://schemas.openxmlformats.org/drawingml/2006/picture">
+                  <pic:nvPicPr>
+                    <pic:cNvPr id="1" name=""/>
+                    <pic:cNvPicPr/>
+                  </pic:nvPicPr>
+                  <pic:blipFill>
+                    <a:blip r:embed="rId24"/>
+                    <a:stretch>
+                      <a:fillRect/>
+                    </a:stretch>
+                  </pic:blipFill>
+                  <pic:spPr>
+                    <a:xfrm>
+                      <a:off x="0" y="0"/>
+                      <a:ext cx="4010809" cy="1164014"/>
+                    </a:xfrm>
+                    <a:prstGeom prst="rect">
+                      <a:avLst/>
+                    </a:prstGeom>
+                  </pic:spPr>
+                </pic:pic>
+              </a:graphicData>
+            </a:graphic>
+          </wp:inline>
+        </w:drawing>
+      </w:r>
+      <w:r>
+        <w:rPr>
+          <w:rFonts w:cs="Times New Roman"/>
+          <w:szCs w:val="28"/>
+        </w:rPr>
+        <w:br/>
+        <w:t>Рисунок 18 – Вывод дядей.</w:t>
+      </w:r>
+    </w:p>
+    <w:p>
+      <w:pPr>
+        <w:ind w:left="0" w:right="0"/>
+        <w:rPr>
+          <w:rFonts w:cs="Times New Roman"/>
+          <w:szCs w:val="28"/>
+        </w:rPr>
+      </w:pPr>
+    </w:p>
+    <w:p>
+      <w:pPr>
+        <w:ind w:left="0" w:right="0"/>
+        <w:rPr>
+          <w:rFonts w:cs="Times New Roman"/>
+          <w:szCs w:val="28"/>
+        </w:rPr>
+      </w:pPr>
+      <w:r>
+        <w:rPr>
+          <w:noProof/>
+          <w:lang w:eastAsia="ru-RU"/>
+        </w:rPr>
+        <w:drawing>
+          <wp:inline distT="0" distB="0" distL="0" distR="0" wp14:anchorId="138D0BA8" wp14:editId="47750187">
+            <wp:extent cx="5940425" cy="3167380"/>
+            <wp:effectExtent l="0" t="0" r="3175" b="0"/>
+            <wp:docPr id="19" name="Рисунок 19"/>
+            <wp:cNvGraphicFramePr>
+              <a:graphicFrameLocks xmlns:a="http://schemas.openxmlformats.org/drawingml/2006/main" noChangeAspect="1"/>
+            </wp:cNvGraphicFramePr>
+            <a:graphic xmlns:a="http://schemas.openxmlformats.org/drawingml/2006/main">
+              <a:graphicData uri="http://schemas.openxmlformats.org/drawingml/2006/picture">
+                <pic:pic xmlns:pic="http://schemas.openxmlformats.org/drawingml/2006/picture">
+                  <pic:nvPicPr>
+                    <pic:cNvPr id="1" name=""/>
+                    <pic:cNvPicPr/>
+                  </pic:nvPicPr>
+                  <pic:blipFill>
+                    <a:blip r:embed="rId25"/>
+                    <a:stretch>
+                      <a:fillRect/>
+                    </a:stretch>
+                  </pic:blipFill>
+                  <pic:spPr>
+                    <a:xfrm>
+                      <a:off x="0" y="0"/>
+                      <a:ext cx="5940425" cy="3167380"/>
+                    </a:xfrm>
+                    <a:prstGeom prst="rect">
+                      <a:avLst/>
+                    </a:prstGeom>
+                  </pic:spPr>
+                </pic:pic>
+              </a:graphicData>
+            </a:graphic>
+          </wp:inline>
+        </w:drawing>
+      </w:r>
+    </w:p>
+    <w:p>
+      <w:pPr>
+        <w:ind w:left="0" w:right="0"/>
+        <w:rPr>
+          <w:rFonts w:cs="Times New Roman"/>
+          <w:szCs w:val="28"/>
+        </w:rPr>
+      </w:pPr>
+      <w:r>
+        <w:rPr>
+          <w:rFonts w:cs="Times New Roman"/>
+          <w:szCs w:val="28"/>
+        </w:rPr>
+        <w:t>Рисунок 19 – Трассировка предиката.</w:t>
+      </w:r>
+    </w:p>
+    <w:p>
+      <w:pPr>
+        <w:ind w:left="0" w:right="0"/>
+        <w:rPr>
+          <w:rFonts w:cs="Times New Roman"/>
           <w:szCs w:val="28"/>
         </w:rPr>
       </w:pPr>
       <w:bookmarkStart w:id="2" w:name="_GoBack"/>
       <w:bookmarkEnd w:id="2"/>
+    </w:p>
+    <w:p>
+      <w:pPr>
+        <w:ind w:left="0" w:right="0"/>
+        <w:rPr>
+          <w:rFonts w:cs="Times New Roman"/>
+          <w:szCs w:val="28"/>
+        </w:rPr>
+      </w:pPr>
     </w:p>
     <w:p>
       <w:pPr>
@@ -3717,7 +3887,7 @@
 </file>
 
 <file path=customXml/itemProps1.xml><?xml version="1.0" encoding="utf-8"?>
-<ds:datastoreItem xmlns:ds="http://schemas.openxmlformats.org/officeDocument/2006/customXml" ds:itemID="{AA1AB3DC-4FAE-4AD6-97FE-9A319DD6BFCF}">
+<ds:datastoreItem xmlns:ds="http://schemas.openxmlformats.org/officeDocument/2006/customXml" ds:itemID="{B2AF7E31-FDC3-466F-8817-D131E3872B6B}">
   <ds:schemaRefs>
     <ds:schemaRef ds:uri="http://schemas.openxmlformats.org/officeDocument/2006/bibliography"/>
   </ds:schemaRefs>

</xml_diff>

<commit_message>
task 13 lab 1
Дополнила базу, добавила новое дерево в отчет. Выполнила задание.
</commit_message>
<xml_diff>
--- a/lab1/Отчет лаба1.docx
+++ b/lab1/Отчет лаба1.docx
@@ -114,7 +114,27 @@
           <w:bCs/>
           <w:szCs w:val="28"/>
         </w:rPr>
-        <w:t>(ФГБОУ ВО «КубГУ»)</w:t>
+        <w:t>(ФГБОУ ВО «</w:t>
+      </w:r>
+      <w:proofErr w:type="spellStart"/>
+      <w:r>
+        <w:rPr>
+          <w:rFonts w:cs="Times New Roman"/>
+          <w:b/>
+          <w:bCs/>
+          <w:szCs w:val="28"/>
+        </w:rPr>
+        <w:t>КубГУ</w:t>
+      </w:r>
+      <w:proofErr w:type="spellEnd"/>
+      <w:r>
+        <w:rPr>
+          <w:rFonts w:cs="Times New Roman"/>
+          <w:b/>
+          <w:bCs/>
+          <w:szCs w:val="28"/>
+        </w:rPr>
+        <w:t>»)</w:t>
       </w:r>
     </w:p>
     <w:p>
@@ -551,8 +571,17 @@
           <w:rFonts w:cs="Times New Roman"/>
           <w:szCs w:val="28"/>
         </w:rPr>
-        <w:t>Е.В. Малеж</w:t>
-      </w:r>
+        <w:t xml:space="preserve">Е.В. </w:t>
+      </w:r>
+      <w:proofErr w:type="spellStart"/>
+      <w:r>
+        <w:rPr>
+          <w:rFonts w:cs="Times New Roman"/>
+          <w:szCs w:val="28"/>
+        </w:rPr>
+        <w:t>Малеж</w:t>
+      </w:r>
+      <w:proofErr w:type="spellEnd"/>
       <w:r>
         <w:rPr>
           <w:rFonts w:cs="Times New Roman"/>
@@ -623,7 +652,15 @@
           <w:rFonts w:cs="Times New Roman"/>
           <w:szCs w:val="28"/>
         </w:rPr>
-        <w:t>Направление подготовки</w:t>
+        <w:t xml:space="preserve">Направление </w:t>
+      </w:r>
+      <w:proofErr w:type="gramStart"/>
+      <w:r>
+        <w:rPr>
+          <w:rFonts w:cs="Times New Roman"/>
+          <w:szCs w:val="28"/>
+        </w:rPr>
+        <w:t>подготовки</w:t>
       </w:r>
       <w:r>
         <w:rPr>
@@ -637,7 +674,15 @@
           <w:rFonts w:cs="Times New Roman"/>
           <w:szCs w:val="28"/>
         </w:rPr>
-        <w:t xml:space="preserve">      </w:t>
+        <w:t xml:space="preserve">   </w:t>
+      </w:r>
+      <w:proofErr w:type="gramEnd"/>
+      <w:r>
+        <w:rPr>
+          <w:rFonts w:cs="Times New Roman"/>
+          <w:szCs w:val="28"/>
+        </w:rPr>
+        <w:t xml:space="preserve">   </w:t>
       </w:r>
       <w:r>
         <w:rPr>
@@ -778,6 +823,7 @@
         </w:rPr>
         <w:t xml:space="preserve">. </w:t>
       </w:r>
+      <w:proofErr w:type="spellStart"/>
       <w:r>
         <w:rPr>
           <w:rFonts w:cs="Times New Roman"/>
@@ -785,6 +831,7 @@
         </w:rPr>
         <w:t>Климец</w:t>
       </w:r>
+      <w:proofErr w:type="spellEnd"/>
     </w:p>
     <w:p>
       <w:pPr>
@@ -968,6 +1015,7 @@
           </w:rPr>
           <w:t>://</w:t>
         </w:r>
+        <w:proofErr w:type="spellStart"/>
         <w:r>
           <w:rPr>
             <w:rStyle w:val="a5"/>
@@ -977,6 +1025,7 @@
           </w:rPr>
           <w:t>github</w:t>
         </w:r>
+        <w:proofErr w:type="spellEnd"/>
         <w:r>
           <w:rPr>
             <w:rStyle w:val="a5"/>
@@ -1002,6 +1051,7 @@
           </w:rPr>
           <w:t>/</w:t>
         </w:r>
+        <w:proofErr w:type="spellStart"/>
         <w:r>
           <w:rPr>
             <w:rStyle w:val="a5"/>
@@ -1011,6 +1061,7 @@
           </w:rPr>
           <w:t>Kakeguruii</w:t>
         </w:r>
+        <w:proofErr w:type="spellEnd"/>
         <w:r>
           <w:rPr>
             <w:rStyle w:val="a5"/>
@@ -2739,29 +2790,109 @@
         <w:ind w:left="0" w:right="0"/>
         <w:rPr>
           <w:rFonts w:cs="Times New Roman"/>
-          <w:szCs w:val="28"/>
-        </w:rPr>
-      </w:pPr>
+          <w:b/>
+          <w:szCs w:val="28"/>
+        </w:rPr>
+      </w:pPr>
+      <w:r>
+        <w:rPr>
+          <w:rFonts w:cs="Times New Roman"/>
+          <w:b/>
+          <w:szCs w:val="28"/>
+        </w:rPr>
+        <w:lastRenderedPageBreak/>
+        <w:t>Задание 13.</w:t>
+      </w:r>
+    </w:p>
+    <w:p>
+      <w:pPr>
+        <w:ind w:left="0" w:right="0"/>
+        <w:rPr>
+          <w:rFonts w:cs="Times New Roman"/>
+          <w:szCs w:val="28"/>
+        </w:rPr>
+      </w:pPr>
+    </w:p>
+    <w:p>
+      <w:pPr>
+        <w:ind w:left="0" w:right="0"/>
+        <w:rPr>
+          <w:rFonts w:cs="Times New Roman"/>
+          <w:szCs w:val="28"/>
+        </w:rPr>
+      </w:pPr>
+      <w:r>
+        <w:rPr>
+          <w:noProof/>
+          <w:lang w:eastAsia="ru-RU"/>
+        </w:rPr>
+        <w:drawing>
+          <wp:inline distT="0" distB="0" distL="0" distR="0">
+            <wp:extent cx="5343277" cy="4244104"/>
+            <wp:effectExtent l="0" t="0" r="0" b="4445"/>
+            <wp:docPr id="20" name="Рисунок 20" descr="https://sun9-70.userapi.com/impf/7_yZ_Vilzt1RUFJLTxAdxX_TghBBwmMvigenEw/LfQjHwRN6fQ.jpg?size=791x629&amp;quality=96&amp;proxy=1&amp;sign=a601325dbe8e755bb2f8bbae0130b7bc&amp;type=album"/>
+            <wp:cNvGraphicFramePr>
+              <a:graphicFrameLocks xmlns:a="http://schemas.openxmlformats.org/drawingml/2006/main" noChangeAspect="1"/>
+            </wp:cNvGraphicFramePr>
+            <a:graphic xmlns:a="http://schemas.openxmlformats.org/drawingml/2006/main">
+              <a:graphicData uri="http://schemas.openxmlformats.org/drawingml/2006/picture">
+                <pic:pic xmlns:pic="http://schemas.openxmlformats.org/drawingml/2006/picture">
+                  <pic:nvPicPr>
+                    <pic:cNvPr id="0" name="Picture 1" descr="https://sun9-70.userapi.com/impf/7_yZ_Vilzt1RUFJLTxAdxX_TghBBwmMvigenEw/LfQjHwRN6fQ.jpg?size=791x629&amp;quality=96&amp;proxy=1&amp;sign=a601325dbe8e755bb2f8bbae0130b7bc&amp;type=album"/>
+                    <pic:cNvPicPr>
+                      <a:picLocks noChangeAspect="1" noChangeArrowheads="1"/>
+                    </pic:cNvPicPr>
+                  </pic:nvPicPr>
+                  <pic:blipFill>
+                    <a:blip r:embed="rId26">
+                      <a:extLst>
+                        <a:ext uri="{28A0092B-C50C-407E-A947-70E740481C1C}">
+                          <a14:useLocalDpi xmlns:a14="http://schemas.microsoft.com/office/drawing/2010/main" val="0"/>
+                        </a:ext>
+                      </a:extLst>
+                    </a:blip>
+                    <a:srcRect/>
+                    <a:stretch>
+                      <a:fillRect/>
+                    </a:stretch>
+                  </pic:blipFill>
+                  <pic:spPr bwMode="auto">
+                    <a:xfrm>
+                      <a:off x="0" y="0"/>
+                      <a:ext cx="5355128" cy="4253517"/>
+                    </a:xfrm>
+                    <a:prstGeom prst="rect">
+                      <a:avLst/>
+                    </a:prstGeom>
+                    <a:noFill/>
+                    <a:ln>
+                      <a:noFill/>
+                    </a:ln>
+                  </pic:spPr>
+                </pic:pic>
+              </a:graphicData>
+            </a:graphic>
+          </wp:inline>
+        </w:drawing>
+      </w:r>
+    </w:p>
+    <w:p>
+      <w:pPr>
+        <w:ind w:left="0" w:right="0"/>
+        <w:rPr>
+          <w:rFonts w:cs="Times New Roman"/>
+          <w:szCs w:val="28"/>
+        </w:rPr>
+      </w:pPr>
+      <w:r>
+        <w:rPr>
+          <w:rFonts w:cs="Times New Roman"/>
+          <w:szCs w:val="28"/>
+        </w:rPr>
+        <w:t>Рисунок 20 – Итоговое дерево.</w:t>
+      </w:r>
       <w:bookmarkStart w:id="2" w:name="_GoBack"/>
       <w:bookmarkEnd w:id="2"/>
-    </w:p>
-    <w:p>
-      <w:pPr>
-        <w:ind w:left="0" w:right="0"/>
-        <w:rPr>
-          <w:rFonts w:cs="Times New Roman"/>
-          <w:szCs w:val="28"/>
-        </w:rPr>
-      </w:pPr>
-    </w:p>
-    <w:p>
-      <w:pPr>
-        <w:ind w:left="0" w:right="0"/>
-        <w:rPr>
-          <w:rFonts w:cs="Times New Roman"/>
-          <w:szCs w:val="28"/>
-        </w:rPr>
-      </w:pPr>
     </w:p>
     <w:sectPr>
       <w:pgSz w:w="11906" w:h="16838"/>
@@ -3887,7 +4018,7 @@
 </file>
 
 <file path=customXml/itemProps1.xml><?xml version="1.0" encoding="utf-8"?>
-<ds:datastoreItem xmlns:ds="http://schemas.openxmlformats.org/officeDocument/2006/customXml" ds:itemID="{B2AF7E31-FDC3-466F-8817-D131E3872B6B}">
+<ds:datastoreItem xmlns:ds="http://schemas.openxmlformats.org/officeDocument/2006/customXml" ds:itemID="{431F4EE0-C70B-47D7-87B8-BA096F4AF96A}">
   <ds:schemaRefs>
     <ds:schemaRef ds:uri="http://schemas.openxmlformats.org/officeDocument/2006/bibliography"/>
   </ds:schemaRefs>

</xml_diff>